<commit_message>
layer and test controller middleware improvements
</commit_message>
<xml_diff>
--- a/Things for ReadMe.docx
+++ b/Things for ReadMe.docx
@@ -130,8 +130,135 @@
       </w:r>
       <w:proofErr w:type="spellEnd"/>
     </w:p>
+    <w:p>
+      <w:pPr>
+        <w:pStyle w:val="ListParagraph"/>
+        <w:numPr>
+          <w:ilvl w:val="0"/>
+          <w:numId w:val="1"/>
+        </w:numPr>
+      </w:pPr>
+      <w:r>
+        <w:t>We have</w:t>
+      </w:r>
+      <w:r>
+        <w:t>:</w:t>
+      </w:r>
+    </w:p>
+    <w:p>
+      <w:pPr>
+        <w:pStyle w:val="ListParagraph"/>
+        <w:numPr>
+          <w:ilvl w:val="1"/>
+          <w:numId w:val="1"/>
+        </w:numPr>
+      </w:pPr>
+      <w:r>
+        <w:t>History Log</w:t>
+      </w:r>
+    </w:p>
+    <w:p>
+      <w:pPr>
+        <w:pStyle w:val="ListParagraph"/>
+        <w:numPr>
+          <w:ilvl w:val="1"/>
+          <w:numId w:val="1"/>
+        </w:numPr>
+      </w:pPr>
+      <w:r>
+        <w:t>Error Log</w:t>
+      </w:r>
+    </w:p>
+    <w:p>
+      <w:pPr>
+        <w:pStyle w:val="ListParagraph"/>
+        <w:numPr>
+          <w:ilvl w:val="1"/>
+          <w:numId w:val="1"/>
+        </w:numPr>
+      </w:pPr>
+      <w:r>
+        <w:t>Settings</w:t>
+      </w:r>
+    </w:p>
+    <w:p>
+      <w:pPr>
+        <w:pStyle w:val="ListParagraph"/>
+        <w:numPr>
+          <w:ilvl w:val="2"/>
+          <w:numId w:val="1"/>
+        </w:numPr>
+      </w:pPr>
+      <w:r>
+        <w:t>To change username, password or ARN</w:t>
+      </w:r>
+    </w:p>
+    <w:p>
+      <w:pPr>
+        <w:pStyle w:val="ListParagraph"/>
+        <w:numPr>
+          <w:ilvl w:val="1"/>
+          <w:numId w:val="1"/>
+        </w:numPr>
+      </w:pPr>
+      <w:r>
+        <w:t>List of layers</w:t>
+      </w:r>
+    </w:p>
+    <w:p>
+      <w:pPr>
+        <w:pStyle w:val="ListParagraph"/>
+        <w:numPr>
+          <w:ilvl w:val="2"/>
+          <w:numId w:val="1"/>
+        </w:numPr>
+      </w:pPr>
+      <w:r>
+        <w:t>Select multiple functions to add/remove layer to/from</w:t>
+      </w:r>
+    </w:p>
+    <w:p>
+      <w:pPr>
+        <w:pStyle w:val="ListParagraph"/>
+        <w:numPr>
+          <w:ilvl w:val="1"/>
+          <w:numId w:val="1"/>
+        </w:numPr>
+      </w:pPr>
+      <w:r>
+        <w:t>List of functions</w:t>
+      </w:r>
+    </w:p>
+    <w:p>
+      <w:pPr>
+        <w:pStyle w:val="ListParagraph"/>
+        <w:numPr>
+          <w:ilvl w:val="1"/>
+          <w:numId w:val="1"/>
+        </w:numPr>
+      </w:pPr>
+      <w:r>
+        <w:t>Login page</w:t>
+      </w:r>
+    </w:p>
+    <w:p>
+      <w:pPr>
+        <w:pStyle w:val="ListParagraph"/>
+        <w:numPr>
+          <w:ilvl w:val="2"/>
+          <w:numId w:val="1"/>
+        </w:numPr>
+      </w:pPr>
+      <w:r>
+        <w:t xml:space="preserve">Required username, password and </w:t>
+      </w:r>
+      <w:proofErr w:type="gramStart"/>
+      <w:r>
+        <w:t>ARN</w:t>
+      </w:r>
+      <w:proofErr w:type="gramEnd"/>
+    </w:p>
     <w:p/>
-    <w:p/>
     <w:p>
       <w:r>
         <w:t xml:space="preserve">Things we </w:t>
@@ -168,6 +295,913 @@
       <w:r>
         <w:t xml:space="preserve"> with async/await</w:t>
       </w:r>
+    </w:p>
+    <w:p>
+      <w:pPr>
+        <w:pStyle w:val="ListParagraph"/>
+        <w:numPr>
+          <w:ilvl w:val="0"/>
+          <w:numId w:val="1"/>
+        </w:numPr>
+      </w:pPr>
+      <w:r>
+        <w:t>General</w:t>
+      </w:r>
+    </w:p>
+    <w:p>
+      <w:pPr>
+        <w:pStyle w:val="ListParagraph"/>
+        <w:numPr>
+          <w:ilvl w:val="1"/>
+          <w:numId w:val="1"/>
+        </w:numPr>
+      </w:pPr>
+      <w:r>
+        <w:t xml:space="preserve">Set up multiple edge </w:t>
+      </w:r>
+      <w:proofErr w:type="gramStart"/>
+      <w:r>
+        <w:t>cases</w:t>
+      </w:r>
+      <w:proofErr w:type="gramEnd"/>
+      <w:r>
+        <w:t xml:space="preserve"> </w:t>
+      </w:r>
+    </w:p>
+    <w:p>
+      <w:pPr>
+        <w:pStyle w:val="ListParagraph"/>
+        <w:numPr>
+          <w:ilvl w:val="2"/>
+          <w:numId w:val="1"/>
+        </w:numPr>
+      </w:pPr>
+      <w:r>
+        <w:t xml:space="preserve">If one failed, don’t want it to kick out of the middleware, want to display each array message, while allowing working functions to </w:t>
+      </w:r>
+      <w:proofErr w:type="gramStart"/>
+      <w:r>
+        <w:t>process</w:t>
+      </w:r>
+      <w:proofErr w:type="gramEnd"/>
+    </w:p>
+    <w:p>
+      <w:pPr>
+        <w:pStyle w:val="ListParagraph"/>
+        <w:numPr>
+          <w:ilvl w:val="1"/>
+          <w:numId w:val="1"/>
+        </w:numPr>
+      </w:pPr>
+    </w:p>
+    <w:p>
+      <w:pPr>
+        <w:pStyle w:val="ListParagraph"/>
+        <w:numPr>
+          <w:ilvl w:val="0"/>
+          <w:numId w:val="1"/>
+        </w:numPr>
+      </w:pPr>
+      <w:r>
+        <w:t>TypeScript</w:t>
+      </w:r>
+    </w:p>
+    <w:p>
+      <w:pPr>
+        <w:pStyle w:val="ListParagraph"/>
+        <w:numPr>
+          <w:ilvl w:val="1"/>
+          <w:numId w:val="1"/>
+        </w:numPr>
+      </w:pPr>
+      <w:r>
+        <w:t xml:space="preserve">Best </w:t>
+      </w:r>
+      <w:r>
+        <w:t>practices</w:t>
+      </w:r>
+      <w:r>
+        <w:t xml:space="preserve"> for typescript typing – Do we follow implicit typing or </w:t>
+      </w:r>
+      <w:proofErr w:type="gramStart"/>
+      <w:r>
+        <w:t xml:space="preserve">explicitly </w:t>
+      </w:r>
+      <w:r>
+        <w:t xml:space="preserve"> type</w:t>
+      </w:r>
+      <w:proofErr w:type="gramEnd"/>
+      <w:r>
+        <w:t xml:space="preserve"> our variables</w:t>
+      </w:r>
+    </w:p>
+    <w:p>
+      <w:pPr>
+        <w:pStyle w:val="ListParagraph"/>
+        <w:numPr>
+          <w:ilvl w:val="1"/>
+          <w:numId w:val="1"/>
+        </w:numPr>
+      </w:pPr>
+      <w:r>
+        <w:t>Typescript typing AWS Commands</w:t>
+      </w:r>
+    </w:p>
+    <w:p>
+      <w:pPr>
+        <w:pStyle w:val="ListParagraph"/>
+        <w:numPr>
+          <w:ilvl w:val="1"/>
+          <w:numId w:val="1"/>
+        </w:numPr>
+      </w:pPr>
+      <w:r>
+        <w:t xml:space="preserve">Import vs </w:t>
+      </w:r>
+      <w:proofErr w:type="gramStart"/>
+      <w:r>
+        <w:t>require</w:t>
+      </w:r>
+      <w:proofErr w:type="gramEnd"/>
+    </w:p>
+    <w:p>
+      <w:pPr>
+        <w:pStyle w:val="ListParagraph"/>
+        <w:numPr>
+          <w:ilvl w:val="1"/>
+          <w:numId w:val="1"/>
+        </w:numPr>
+      </w:pPr>
+      <w:proofErr w:type="spellStart"/>
+      <w:r>
+        <w:t>Tsconfig.json</w:t>
+      </w:r>
+      <w:proofErr w:type="spellEnd"/>
+      <w:r>
+        <w:t xml:space="preserve"> setup, </w:t>
+      </w:r>
+      <w:proofErr w:type="spellStart"/>
+      <w:r>
+        <w:t>allowJs</w:t>
+      </w:r>
+      <w:proofErr w:type="spellEnd"/>
+      <w:r>
+        <w:t xml:space="preserve"> needed to be </w:t>
+      </w:r>
+      <w:proofErr w:type="gramStart"/>
+      <w:r>
+        <w:t>removed</w:t>
+      </w:r>
+      <w:proofErr w:type="gramEnd"/>
+    </w:p>
+    <w:p>
+      <w:pPr>
+        <w:pStyle w:val="ListParagraph"/>
+        <w:numPr>
+          <w:ilvl w:val="1"/>
+          <w:numId w:val="1"/>
+        </w:numPr>
+      </w:pPr>
+      <w:r>
+        <w:t xml:space="preserve">Adding ‘.default’ on </w:t>
+      </w:r>
+      <w:proofErr w:type="spellStart"/>
+      <w:r>
+        <w:t>layerController</w:t>
+      </w:r>
+      <w:proofErr w:type="spellEnd"/>
+      <w:r>
+        <w:t xml:space="preserve"> imports in routers</w:t>
+      </w:r>
+    </w:p>
+    <w:p>
+      <w:pPr>
+        <w:pStyle w:val="ListParagraph"/>
+        <w:numPr>
+          <w:ilvl w:val="1"/>
+          <w:numId w:val="1"/>
+        </w:numPr>
+      </w:pPr>
+      <w:r>
+        <w:t xml:space="preserve">Variable expecting result from AWS, giving errors because return could be </w:t>
+      </w:r>
+      <w:proofErr w:type="spellStart"/>
+      <w:r>
+        <w:t>AssumeRoleCommand</w:t>
+      </w:r>
+      <w:proofErr w:type="spellEnd"/>
+      <w:r>
+        <w:t xml:space="preserve"> or undefined. Putting in conditional to prevent undefined did not </w:t>
+      </w:r>
+      <w:proofErr w:type="gramStart"/>
+      <w:r>
+        <w:t>work</w:t>
+      </w:r>
+      <w:proofErr w:type="gramEnd"/>
+      <w:r>
+        <w:t xml:space="preserve"> </w:t>
+      </w:r>
+    </w:p>
+    <w:p>
+      <w:pPr>
+        <w:pStyle w:val="ListParagraph"/>
+        <w:numPr>
+          <w:ilvl w:val="1"/>
+          <w:numId w:val="1"/>
+        </w:numPr>
+      </w:pPr>
+      <w:r>
+        <w:t xml:space="preserve">Forced to use </w:t>
+      </w:r>
+      <w:proofErr w:type="gramStart"/>
+      <w:r>
+        <w:t>ANY</w:t>
+      </w:r>
+      <w:proofErr w:type="gramEnd"/>
+    </w:p>
+    <w:p>
+      <w:pPr>
+        <w:pStyle w:val="ListParagraph"/>
+        <w:numPr>
+          <w:ilvl w:val="2"/>
+          <w:numId w:val="1"/>
+        </w:numPr>
+      </w:pPr>
+      <w:r>
+        <w:t>Insanely nested objects</w:t>
+      </w:r>
+    </w:p>
+    <w:p>
+      <w:pPr>
+        <w:pStyle w:val="ListParagraph"/>
+        <w:numPr>
+          <w:ilvl w:val="1"/>
+          <w:numId w:val="1"/>
+        </w:numPr>
+      </w:pPr>
+      <w:r>
+        <w:t>How to type nested objects</w:t>
+      </w:r>
+    </w:p>
+    <w:p>
+      <w:pPr>
+        <w:pStyle w:val="ListParagraph"/>
+        <w:numPr>
+          <w:ilvl w:val="1"/>
+          <w:numId w:val="1"/>
+        </w:numPr>
+      </w:pPr>
+      <w:r>
+        <w:t xml:space="preserve">Changing requires to </w:t>
+      </w:r>
+      <w:proofErr w:type="gramStart"/>
+      <w:r>
+        <w:t>imports</w:t>
+      </w:r>
+      <w:proofErr w:type="gramEnd"/>
+      <w:r>
+        <w:t xml:space="preserve"> </w:t>
+      </w:r>
+    </w:p>
+    <w:p>
+      <w:pPr>
+        <w:pStyle w:val="ListParagraph"/>
+        <w:numPr>
+          <w:ilvl w:val="1"/>
+          <w:numId w:val="1"/>
+        </w:numPr>
+      </w:pPr>
+      <w:r>
+        <w:t xml:space="preserve">Promise&lt;void&gt; for return </w:t>
+      </w:r>
+      <w:proofErr w:type="gramStart"/>
+      <w:r>
+        <w:t>next(</w:t>
+      </w:r>
+      <w:proofErr w:type="gramEnd"/>
+      <w:r>
+        <w:t xml:space="preserve">) – is this the write way or should it be more specific? </w:t>
+      </w:r>
+    </w:p>
+    <w:p>
+      <w:pPr>
+        <w:pStyle w:val="ListParagraph"/>
+        <w:numPr>
+          <w:ilvl w:val="1"/>
+          <w:numId w:val="1"/>
+        </w:numPr>
+      </w:pPr>
+    </w:p>
+    <w:p>
+      <w:pPr>
+        <w:pStyle w:val="ListParagraph"/>
+        <w:numPr>
+          <w:ilvl w:val="0"/>
+          <w:numId w:val="1"/>
+        </w:numPr>
+      </w:pPr>
+      <w:r>
+        <w:t xml:space="preserve">Hiding DB URI so </w:t>
+      </w:r>
+      <w:proofErr w:type="spellStart"/>
+      <w:r>
+        <w:t>its</w:t>
+      </w:r>
+      <w:proofErr w:type="spellEnd"/>
+      <w:r>
+        <w:t xml:space="preserve"> not visible on </w:t>
+      </w:r>
+      <w:proofErr w:type="spellStart"/>
+      <w:r>
+        <w:t>Github</w:t>
+      </w:r>
+      <w:proofErr w:type="spellEnd"/>
+    </w:p>
+    <w:p>
+      <w:pPr>
+        <w:pStyle w:val="ListParagraph"/>
+        <w:numPr>
+          <w:ilvl w:val="0"/>
+          <w:numId w:val="1"/>
+        </w:numPr>
+      </w:pPr>
+      <w:r>
+        <w:t>Jest</w:t>
+      </w:r>
+    </w:p>
+    <w:p>
+      <w:pPr>
+        <w:pStyle w:val="ListParagraph"/>
+        <w:numPr>
+          <w:ilvl w:val="1"/>
+          <w:numId w:val="1"/>
+        </w:numPr>
+      </w:pPr>
+      <w:r>
+        <w:t xml:space="preserve">Setting up account for testing purposes? </w:t>
+      </w:r>
+    </w:p>
+    <w:p>
+      <w:pPr>
+        <w:pStyle w:val="ListParagraph"/>
+        <w:numPr>
+          <w:ilvl w:val="1"/>
+          <w:numId w:val="1"/>
+        </w:numPr>
+      </w:pPr>
+      <w:proofErr w:type="gramStart"/>
+      <w:r>
+        <w:t>Cant</w:t>
+      </w:r>
+      <w:proofErr w:type="gramEnd"/>
+      <w:r>
+        <w:t xml:space="preserve"> test without having accurate ARNS and layer/function Names</w:t>
+      </w:r>
+    </w:p>
+    <w:p>
+      <w:pPr>
+        <w:pStyle w:val="ListParagraph"/>
+        <w:numPr>
+          <w:ilvl w:val="1"/>
+          <w:numId w:val="1"/>
+        </w:numPr>
+      </w:pPr>
+      <w:r>
+        <w:t xml:space="preserve">Mock testing? </w:t>
+      </w:r>
+    </w:p>
+    <w:p>
+      <w:pPr>
+        <w:pStyle w:val="ListParagraph"/>
+        <w:numPr>
+          <w:ilvl w:val="1"/>
+          <w:numId w:val="1"/>
+        </w:numPr>
+      </w:pPr>
+      <w:r>
+        <w:t xml:space="preserve">Frontend/Backend testing which to </w:t>
+      </w:r>
+      <w:proofErr w:type="gramStart"/>
+      <w:r>
+        <w:t>do</w:t>
+      </w:r>
+      <w:proofErr w:type="gramEnd"/>
+    </w:p>
+    <w:p>
+      <w:pPr>
+        <w:pStyle w:val="ListParagraph"/>
+        <w:numPr>
+          <w:ilvl w:val="1"/>
+          <w:numId w:val="1"/>
+        </w:numPr>
+      </w:pPr>
+      <w:r>
+        <w:t>Attaching a cookie for specific tests</w:t>
+      </w:r>
+    </w:p>
+    <w:p>
+      <w:pPr>
+        <w:pStyle w:val="ListParagraph"/>
+        <w:numPr>
+          <w:ilvl w:val="1"/>
+          <w:numId w:val="1"/>
+        </w:numPr>
+      </w:pPr>
+      <w:r>
+        <w:t xml:space="preserve">Deciding how specific expects should </w:t>
+      </w:r>
+      <w:proofErr w:type="gramStart"/>
+      <w:r>
+        <w:t>be</w:t>
+      </w:r>
+      <w:proofErr w:type="gramEnd"/>
+    </w:p>
+    <w:p>
+      <w:pPr>
+        <w:pStyle w:val="ListParagraph"/>
+        <w:numPr>
+          <w:ilvl w:val="1"/>
+          <w:numId w:val="1"/>
+        </w:numPr>
+      </w:pPr>
+      <w:r>
+        <w:t xml:space="preserve">Frontend results </w:t>
+      </w:r>
+      <w:proofErr w:type="spellStart"/>
+      <w:r>
+        <w:t>res.data</w:t>
+      </w:r>
+      <w:proofErr w:type="spellEnd"/>
+      <w:r>
+        <w:t xml:space="preserve"> vs jest results </w:t>
+      </w:r>
+      <w:proofErr w:type="spellStart"/>
+      <w:proofErr w:type="gramStart"/>
+      <w:r>
+        <w:t>response.body</w:t>
+      </w:r>
+      <w:proofErr w:type="spellEnd"/>
+      <w:proofErr w:type="gramEnd"/>
+    </w:p>
+    <w:p>
+      <w:pPr>
+        <w:pStyle w:val="ListParagraph"/>
+        <w:numPr>
+          <w:ilvl w:val="0"/>
+          <w:numId w:val="1"/>
+        </w:numPr>
+      </w:pPr>
+      <w:r>
+        <w:t>When adding h1 tag to history or error log, quick popup on unformatted data then good data pops in</w:t>
+      </w:r>
+    </w:p>
+    <w:p>
+      <w:pPr>
+        <w:pStyle w:val="ListParagraph"/>
+        <w:numPr>
+          <w:ilvl w:val="0"/>
+          <w:numId w:val="1"/>
+        </w:numPr>
+      </w:pPr>
+      <w:r>
+        <w:t>Cookies</w:t>
+      </w:r>
+    </w:p>
+    <w:p>
+      <w:pPr>
+        <w:pStyle w:val="ListParagraph"/>
+        <w:numPr>
+          <w:ilvl w:val="1"/>
+          <w:numId w:val="1"/>
+        </w:numPr>
+      </w:pPr>
+      <w:r>
+        <w:t xml:space="preserve">With credentials in the </w:t>
+      </w:r>
+      <w:proofErr w:type="spellStart"/>
+      <w:r>
+        <w:t>axios</w:t>
+      </w:r>
+      <w:proofErr w:type="spellEnd"/>
+      <w:r>
+        <w:t xml:space="preserve"> call</w:t>
+      </w:r>
+    </w:p>
+    <w:p>
+      <w:pPr>
+        <w:pStyle w:val="ListParagraph"/>
+        <w:numPr>
+          <w:ilvl w:val="0"/>
+          <w:numId w:val="1"/>
+        </w:numPr>
+      </w:pPr>
+      <w:r>
+        <w:t>AWS</w:t>
+      </w:r>
+    </w:p>
+    <w:p>
+      <w:pPr>
+        <w:pStyle w:val="ListParagraph"/>
+        <w:numPr>
+          <w:ilvl w:val="1"/>
+          <w:numId w:val="1"/>
+        </w:numPr>
+      </w:pPr>
+      <w:r>
+        <w:t xml:space="preserve">Making too many fetch requests, AWS was throttle us, put conditional into </w:t>
+      </w:r>
+      <w:proofErr w:type="spellStart"/>
+      <w:r>
+        <w:t>useEffect</w:t>
+      </w:r>
+      <w:proofErr w:type="spellEnd"/>
+      <w:r>
+        <w:t xml:space="preserve"> to only run if certain state </w:t>
+      </w:r>
+      <w:proofErr w:type="gramStart"/>
+      <w:r>
+        <w:t>set</w:t>
+      </w:r>
+      <w:proofErr w:type="gramEnd"/>
+    </w:p>
+    <w:p>
+      <w:pPr>
+        <w:pStyle w:val="ListParagraph"/>
+        <w:numPr>
+          <w:ilvl w:val="1"/>
+          <w:numId w:val="1"/>
+        </w:numPr>
+      </w:pPr>
+      <w:r>
+        <w:t xml:space="preserve">Never made fetch requests faster – AWS is </w:t>
+      </w:r>
+      <w:proofErr w:type="gramStart"/>
+      <w:r>
+        <w:t>slow</w:t>
+      </w:r>
+      <w:proofErr w:type="gramEnd"/>
+    </w:p>
+    <w:p>
+      <w:pPr>
+        <w:pStyle w:val="ListParagraph"/>
+        <w:numPr>
+          <w:ilvl w:val="2"/>
+          <w:numId w:val="1"/>
+        </w:numPr>
+      </w:pPr>
+      <w:r>
+        <w:t xml:space="preserve">Generate Loading </w:t>
+      </w:r>
+      <w:proofErr w:type="gramStart"/>
+      <w:r>
+        <w:t>bar</w:t>
+      </w:r>
+      <w:proofErr w:type="gramEnd"/>
+    </w:p>
+    <w:p>
+      <w:pPr>
+        <w:pStyle w:val="ListParagraph"/>
+        <w:numPr>
+          <w:ilvl w:val="0"/>
+          <w:numId w:val="1"/>
+        </w:numPr>
+      </w:pPr>
+      <w:proofErr w:type="spellStart"/>
+      <w:r>
+        <w:t>Cors</w:t>
+      </w:r>
+      <w:proofErr w:type="spellEnd"/>
+      <w:r>
+        <w:t>/</w:t>
+      </w:r>
+      <w:proofErr w:type="spellStart"/>
+      <w:r>
+        <w:t>Axios</w:t>
+      </w:r>
+      <w:proofErr w:type="spellEnd"/>
+    </w:p>
+    <w:p>
+      <w:pPr>
+        <w:pStyle w:val="ListParagraph"/>
+        <w:numPr>
+          <w:ilvl w:val="1"/>
+          <w:numId w:val="1"/>
+        </w:numPr>
+        <w:shd w:val="clear" w:color="auto" w:fill="1F1F1F"/>
+        <w:spacing w:line="270" w:lineRule="atLeast"/>
+        <w:rPr>
+          <w:rFonts w:ascii="Menlo" w:eastAsia="Times New Roman" w:hAnsi="Menlo" w:cs="Menlo"/>
+          <w:color w:val="CCCCCC"/>
+          <w:kern w:val="0"/>
+          <w:sz w:val="18"/>
+          <w:szCs w:val="18"/>
+          <w14:ligatures w14:val="none"/>
+        </w:rPr>
+      </w:pPr>
+      <w:proofErr w:type="spellStart"/>
+      <w:proofErr w:type="gramStart"/>
+      <w:r>
+        <w:rPr>
+          <w:rFonts w:ascii="Menlo" w:eastAsia="Times New Roman" w:hAnsi="Menlo" w:cs="Menlo"/>
+          <w:color w:val="4FC1FF"/>
+          <w:kern w:val="0"/>
+          <w:sz w:val="18"/>
+          <w:szCs w:val="18"/>
+          <w14:ligatures w14:val="none"/>
+        </w:rPr>
+        <w:t>app</w:t>
+      </w:r>
+      <w:r>
+        <w:rPr>
+          <w:rFonts w:ascii="Menlo" w:eastAsia="Times New Roman" w:hAnsi="Menlo" w:cs="Menlo"/>
+          <w:color w:val="CCCCCC"/>
+          <w:kern w:val="0"/>
+          <w:sz w:val="18"/>
+          <w:szCs w:val="18"/>
+          <w14:ligatures w14:val="none"/>
+        </w:rPr>
+        <w:t>.</w:t>
+      </w:r>
+      <w:r>
+        <w:rPr>
+          <w:rFonts w:ascii="Menlo" w:eastAsia="Times New Roman" w:hAnsi="Menlo" w:cs="Menlo"/>
+          <w:color w:val="DCDCAA"/>
+          <w:kern w:val="0"/>
+          <w:sz w:val="18"/>
+          <w:szCs w:val="18"/>
+          <w14:ligatures w14:val="none"/>
+        </w:rPr>
+        <w:t>use</w:t>
+      </w:r>
+      <w:proofErr w:type="spellEnd"/>
+      <w:r>
+        <w:rPr>
+          <w:rFonts w:ascii="Menlo" w:eastAsia="Times New Roman" w:hAnsi="Menlo" w:cs="Menlo"/>
+          <w:color w:val="CCCCCC"/>
+          <w:kern w:val="0"/>
+          <w:sz w:val="18"/>
+          <w:szCs w:val="18"/>
+          <w14:ligatures w14:val="none"/>
+        </w:rPr>
+        <w:t>(</w:t>
+      </w:r>
+      <w:proofErr w:type="spellStart"/>
+      <w:proofErr w:type="gramEnd"/>
+      <w:r>
+        <w:rPr>
+          <w:rFonts w:ascii="Menlo" w:eastAsia="Times New Roman" w:hAnsi="Menlo" w:cs="Menlo"/>
+          <w:color w:val="DCDCAA"/>
+          <w:kern w:val="0"/>
+          <w:sz w:val="18"/>
+          <w:szCs w:val="18"/>
+          <w14:ligatures w14:val="none"/>
+        </w:rPr>
+        <w:t>cors</w:t>
+      </w:r>
+      <w:proofErr w:type="spellEnd"/>
+      <w:r>
+        <w:rPr>
+          <w:rFonts w:ascii="Menlo" w:eastAsia="Times New Roman" w:hAnsi="Menlo" w:cs="Menlo"/>
+          <w:color w:val="CCCCCC"/>
+          <w:kern w:val="0"/>
+          <w:sz w:val="18"/>
+          <w:szCs w:val="18"/>
+          <w14:ligatures w14:val="none"/>
+        </w:rPr>
+        <w:t xml:space="preserve">({ </w:t>
+      </w:r>
+      <w:r>
+        <w:rPr>
+          <w:rFonts w:ascii="Menlo" w:eastAsia="Times New Roman" w:hAnsi="Menlo" w:cs="Menlo"/>
+          <w:color w:val="9CDCFE"/>
+          <w:kern w:val="0"/>
+          <w:sz w:val="18"/>
+          <w:szCs w:val="18"/>
+          <w14:ligatures w14:val="none"/>
+        </w:rPr>
+        <w:t>origin:</w:t>
+      </w:r>
+      <w:r>
+        <w:rPr>
+          <w:rFonts w:ascii="Menlo" w:eastAsia="Times New Roman" w:hAnsi="Menlo" w:cs="Menlo"/>
+          <w:color w:val="CCCCCC"/>
+          <w:kern w:val="0"/>
+          <w:sz w:val="18"/>
+          <w:szCs w:val="18"/>
+          <w14:ligatures w14:val="none"/>
+        </w:rPr>
+        <w:t xml:space="preserve"> </w:t>
+      </w:r>
+      <w:r>
+        <w:rPr>
+          <w:rFonts w:ascii="Menlo" w:eastAsia="Times New Roman" w:hAnsi="Menlo" w:cs="Menlo"/>
+          <w:color w:val="CE9178"/>
+          <w:kern w:val="0"/>
+          <w:sz w:val="18"/>
+          <w:szCs w:val="18"/>
+          <w14:ligatures w14:val="none"/>
+        </w:rPr>
+        <w:t>'http://localhost:8080'</w:t>
+      </w:r>
+      <w:r>
+        <w:rPr>
+          <w:rFonts w:ascii="Menlo" w:eastAsia="Times New Roman" w:hAnsi="Menlo" w:cs="Menlo"/>
+          <w:color w:val="CCCCCC"/>
+          <w:kern w:val="0"/>
+          <w:sz w:val="18"/>
+          <w:szCs w:val="18"/>
+          <w14:ligatures w14:val="none"/>
+        </w:rPr>
+        <w:t xml:space="preserve">, </w:t>
+      </w:r>
+      <w:r>
+        <w:rPr>
+          <w:rFonts w:ascii="Menlo" w:eastAsia="Times New Roman" w:hAnsi="Menlo" w:cs="Menlo"/>
+          <w:color w:val="9CDCFE"/>
+          <w:kern w:val="0"/>
+          <w:sz w:val="18"/>
+          <w:szCs w:val="18"/>
+          <w14:ligatures w14:val="none"/>
+        </w:rPr>
+        <w:t>credentials:</w:t>
+      </w:r>
+      <w:r>
+        <w:rPr>
+          <w:rFonts w:ascii="Menlo" w:eastAsia="Times New Roman" w:hAnsi="Menlo" w:cs="Menlo"/>
+          <w:color w:val="CCCCCC"/>
+          <w:kern w:val="0"/>
+          <w:sz w:val="18"/>
+          <w:szCs w:val="18"/>
+          <w14:ligatures w14:val="none"/>
+        </w:rPr>
+        <w:t xml:space="preserve"> </w:t>
+      </w:r>
+      <w:r>
+        <w:rPr>
+          <w:rFonts w:ascii="Menlo" w:eastAsia="Times New Roman" w:hAnsi="Menlo" w:cs="Menlo"/>
+          <w:color w:val="569CD6"/>
+          <w:kern w:val="0"/>
+          <w:sz w:val="18"/>
+          <w:szCs w:val="18"/>
+          <w14:ligatures w14:val="none"/>
+        </w:rPr>
+        <w:t>true</w:t>
+      </w:r>
+      <w:r>
+        <w:rPr>
+          <w:rFonts w:ascii="Menlo" w:eastAsia="Times New Roman" w:hAnsi="Menlo" w:cs="Menlo"/>
+          <w:color w:val="CCCCCC"/>
+          <w:kern w:val="0"/>
+          <w:sz w:val="18"/>
+          <w:szCs w:val="18"/>
+          <w14:ligatures w14:val="none"/>
+        </w:rPr>
+        <w:t xml:space="preserve"> }));</w:t>
+      </w:r>
+    </w:p>
+    <w:p>
+      <w:pPr>
+        <w:pStyle w:val="ListParagraph"/>
+        <w:numPr>
+          <w:ilvl w:val="0"/>
+          <w:numId w:val="1"/>
+        </w:numPr>
+      </w:pPr>
+      <w:r>
+        <w:t xml:space="preserve">Never solved the problem of </w:t>
+      </w:r>
+      <w:proofErr w:type="gramStart"/>
+      <w:r>
+        <w:t>making</w:t>
+      </w:r>
+      <w:proofErr w:type="gramEnd"/>
+    </w:p>
+    <w:p>
+      <w:pPr>
+        <w:pStyle w:val="ListParagraph"/>
+        <w:numPr>
+          <w:ilvl w:val="0"/>
+          <w:numId w:val="1"/>
+        </w:numPr>
+      </w:pPr>
+      <w:r>
+        <w:t xml:space="preserve">Had to use </w:t>
+      </w:r>
+      <w:proofErr w:type="spellStart"/>
+      <w:r>
+        <w:t>setTimeOut</w:t>
+      </w:r>
+      <w:proofErr w:type="spellEnd"/>
+      <w:r>
+        <w:t xml:space="preserve"> for 5 seconds in </w:t>
+      </w:r>
+      <w:proofErr w:type="spellStart"/>
+      <w:proofErr w:type="gramStart"/>
+      <w:r>
+        <w:t>testDependencies</w:t>
+      </w:r>
+      <w:proofErr w:type="spellEnd"/>
+      <w:r>
+        <w:t xml:space="preserve"> ,</w:t>
+      </w:r>
+      <w:proofErr w:type="gramEnd"/>
+      <w:r>
+        <w:t xml:space="preserve"> </w:t>
+      </w:r>
+    </w:p>
+    <w:p>
+      <w:pPr>
+        <w:pStyle w:val="ListParagraph"/>
+        <w:numPr>
+          <w:ilvl w:val="0"/>
+          <w:numId w:val="1"/>
+        </w:numPr>
+      </w:pPr>
+      <w:r>
+        <w:t>Images</w:t>
+      </w:r>
+    </w:p>
+    <w:p>
+      <w:pPr>
+        <w:pStyle w:val="ListParagraph"/>
+        <w:numPr>
+          <w:ilvl w:val="1"/>
+          <w:numId w:val="1"/>
+        </w:numPr>
+      </w:pPr>
+      <w:r>
+        <w:t xml:space="preserve">Server static files to get image to </w:t>
+      </w:r>
+      <w:proofErr w:type="gramStart"/>
+      <w:r>
+        <w:t>display</w:t>
+      </w:r>
+      <w:proofErr w:type="gramEnd"/>
+    </w:p>
+    <w:p>
+      <w:pPr>
+        <w:pStyle w:val="ListParagraph"/>
+        <w:numPr>
+          <w:ilvl w:val="1"/>
+          <w:numId w:val="1"/>
+        </w:numPr>
+      </w:pPr>
+      <w:r>
+        <w:t xml:space="preserve">Because we’re not in prod or bundled we have not yet had to host a file and pull it down </w:t>
+      </w:r>
+    </w:p>
+    <w:p>
+      <w:pPr>
+        <w:pStyle w:val="ListParagraph"/>
+        <w:numPr>
+          <w:ilvl w:val="0"/>
+          <w:numId w:val="1"/>
+        </w:numPr>
+      </w:pPr>
+      <w:r>
+        <w:t xml:space="preserve">Grafana/Visualizer – thought we’d use, did not </w:t>
+      </w:r>
+      <w:proofErr w:type="gramStart"/>
+      <w:r>
+        <w:t>need</w:t>
+      </w:r>
+      <w:proofErr w:type="gramEnd"/>
+    </w:p>
+    <w:p>
+      <w:pPr>
+        <w:pStyle w:val="ListParagraph"/>
+        <w:numPr>
+          <w:ilvl w:val="0"/>
+          <w:numId w:val="1"/>
+        </w:numPr>
+      </w:pPr>
+      <w:r>
+        <w:t>Webpack</w:t>
+      </w:r>
+      <w:r>
+        <w:tab/>
+      </w:r>
+    </w:p>
+    <w:p>
+      <w:pPr>
+        <w:pStyle w:val="ListParagraph"/>
+        <w:numPr>
+          <w:ilvl w:val="1"/>
+          <w:numId w:val="1"/>
+        </w:numPr>
+      </w:pPr>
+      <w:r>
+        <w:t>Setting use TS files vs JS files</w:t>
+      </w:r>
+    </w:p>
+    <w:p>
+      <w:pPr>
+        <w:pStyle w:val="ListParagraph"/>
+        <w:numPr>
+          <w:ilvl w:val="1"/>
+          <w:numId w:val="1"/>
+        </w:numPr>
+      </w:pPr>
     </w:p>
     <w:sectPr>
       <w:pgSz w:w="12240" w:h="15840"/>
@@ -209,7 +1243,7 @@
         <w:rFonts w:ascii="Courier New" w:hAnsi="Courier New" w:hint="default"/>
       </w:rPr>
     </w:lvl>
-    <w:lvl w:ilvl="2" w:tplc="04090005" w:tentative="1">
+    <w:lvl w:ilvl="2" w:tplc="04090005">
       <w:start w:val="1"/>
       <w:numFmt w:val="bullet"/>
       <w:lvlText w:val=""/>

</xml_diff>